<commit_message>
Update week 2 and week 3 material
</commit_message>
<xml_diff>
--- a/Predictive Analytics and Data Mining (University of Illinois)/Quizzes.docx
+++ b/Predictive Analytics and Data Mining (University of Illinois)/Quizzes.docx
@@ -429,7 +429,10 @@
       </w:pPr>
       <w:r>
         <w:lastRenderedPageBreak/>
-        <w:t>Week 2 – Classifiers</w:t>
+        <w:t xml:space="preserve">Week 2 – </w:t>
+      </w:r>
+      <w:r>
+        <w:t>Decision Trees</w:t>
       </w:r>
     </w:p>
     <w:p>
@@ -646,6 +649,272 @@
       </w:pPr>
       <w:r>
         <w:t>A regression tree.</w:t>
+      </w:r>
+    </w:p>
+    <w:p>
+      <w:r>
+        <w:br w:type="page"/>
+      </w:r>
+    </w:p>
+    <w:p>
+      <w:pPr>
+        <w:pStyle w:val="Heading2"/>
+      </w:pPr>
+      <w:r>
+        <w:lastRenderedPageBreak/>
+        <w:t>Week 3 – Rules</w:t>
+      </w:r>
+    </w:p>
+    <w:p>
+      <w:pPr>
+        <w:pStyle w:val="ListParagraph"/>
+        <w:numPr>
+          <w:ilvl w:val="0"/>
+          <w:numId w:val="3"/>
+        </w:numPr>
+      </w:pPr>
+      <w:r>
+        <w:t>What type of classifier is K-Nearest Neighbours?</w:t>
+      </w:r>
+    </w:p>
+    <w:p>
+      <w:pPr>
+        <w:pStyle w:val="ListParagraph"/>
+        <w:numPr>
+          <w:ilvl w:val="1"/>
+          <w:numId w:val="3"/>
+        </w:numPr>
+      </w:pPr>
+      <w:r>
+        <w:t>Non-parametric.</w:t>
+      </w:r>
+    </w:p>
+    <w:p>
+      <w:pPr>
+        <w:pStyle w:val="ListParagraph"/>
+        <w:numPr>
+          <w:ilvl w:val="0"/>
+          <w:numId w:val="3"/>
+        </w:numPr>
+      </w:pPr>
+      <w:r>
+        <w:t>What is the right level of model complexity to determine the value of K?</w:t>
+      </w:r>
+    </w:p>
+    <w:p>
+      <w:pPr>
+        <w:pStyle w:val="ListParagraph"/>
+        <w:numPr>
+          <w:ilvl w:val="1"/>
+          <w:numId w:val="3"/>
+        </w:numPr>
+      </w:pPr>
+      <w:r>
+        <w:t>It is the point at which the training set accuracy is still increasing but the validation accuracy starts decreasing.</w:t>
+      </w:r>
+    </w:p>
+    <w:p>
+      <w:pPr>
+        <w:pStyle w:val="ListParagraph"/>
+        <w:numPr>
+          <w:ilvl w:val="0"/>
+          <w:numId w:val="3"/>
+        </w:numPr>
+      </w:pPr>
+      <w:r>
+        <w:t>What is a desirable characteristic of K?</w:t>
+      </w:r>
+    </w:p>
+    <w:p>
+      <w:pPr>
+        <w:pStyle w:val="ListParagraph"/>
+        <w:numPr>
+          <w:ilvl w:val="1"/>
+          <w:numId w:val="3"/>
+        </w:numPr>
+      </w:pPr>
+      <w:r>
+        <w:t>An odd numbered value.</w:t>
+      </w:r>
+    </w:p>
+    <w:p>
+      <w:pPr>
+        <w:pStyle w:val="ListParagraph"/>
+        <w:numPr>
+          <w:ilvl w:val="0"/>
+          <w:numId w:val="3"/>
+        </w:numPr>
+      </w:pPr>
+      <w:r>
+        <w:t>What helps when using KNN if there’s a lot of noise in the data?</w:t>
+      </w:r>
+    </w:p>
+    <w:p>
+      <w:pPr>
+        <w:pStyle w:val="ListParagraph"/>
+        <w:numPr>
+          <w:ilvl w:val="1"/>
+          <w:numId w:val="3"/>
+        </w:numPr>
+      </w:pPr>
+      <w:r>
+        <w:t>Larger values of K.</w:t>
+      </w:r>
+    </w:p>
+    <w:p>
+      <w:pPr>
+        <w:pStyle w:val="ListParagraph"/>
+        <w:numPr>
+          <w:ilvl w:val="0"/>
+          <w:numId w:val="3"/>
+        </w:numPr>
+      </w:pPr>
+      <w:r>
+        <w:t>What are desirable conditions for applying KNN?</w:t>
+      </w:r>
+    </w:p>
+    <w:p>
+      <w:pPr>
+        <w:pStyle w:val="ListParagraph"/>
+        <w:numPr>
+          <w:ilvl w:val="1"/>
+          <w:numId w:val="3"/>
+        </w:numPr>
+      </w:pPr>
+      <w:r>
+        <w:t>Small to moderately-sized datasets.</w:t>
+      </w:r>
+    </w:p>
+    <w:p>
+      <w:pPr>
+        <w:pStyle w:val="ListParagraph"/>
+        <w:numPr>
+          <w:ilvl w:val="1"/>
+          <w:numId w:val="3"/>
+        </w:numPr>
+      </w:pPr>
+      <w:r>
+        <w:t>Small number of features.</w:t>
+      </w:r>
+    </w:p>
+    <w:p>
+      <w:pPr>
+        <w:pStyle w:val="ListParagraph"/>
+        <w:numPr>
+          <w:ilvl w:val="1"/>
+          <w:numId w:val="3"/>
+        </w:numPr>
+      </w:pPr>
+      <w:r>
+        <w:t>A categorical outcome.</w:t>
+      </w:r>
+    </w:p>
+    <w:p>
+      <w:pPr>
+        <w:pStyle w:val="ListParagraph"/>
+        <w:numPr>
+          <w:ilvl w:val="0"/>
+          <w:numId w:val="3"/>
+        </w:numPr>
+      </w:pPr>
+      <w:r>
+        <w:t>What best describes the independence assumption?</w:t>
+      </w:r>
+    </w:p>
+    <w:p>
+      <w:pPr>
+        <w:pStyle w:val="ListParagraph"/>
+        <w:numPr>
+          <w:ilvl w:val="1"/>
+          <w:numId w:val="3"/>
+        </w:numPr>
+      </w:pPr>
+      <w:r>
+        <w:t>The joint probability condition can be decomposed into the product of the individual component probabilities.</w:t>
+      </w:r>
+    </w:p>
+    <w:p>
+      <w:pPr>
+        <w:pStyle w:val="ListParagraph"/>
+        <w:numPr>
+          <w:ilvl w:val="0"/>
+          <w:numId w:val="3"/>
+        </w:numPr>
+      </w:pPr>
+      <w:r>
+        <w:t>What is a disadvantage of KNN?</w:t>
+      </w:r>
+    </w:p>
+    <w:p>
+      <w:pPr>
+        <w:pStyle w:val="ListParagraph"/>
+        <w:numPr>
+          <w:ilvl w:val="1"/>
+          <w:numId w:val="3"/>
+        </w:numPr>
+        <w:rPr>
+          <w:rStyle w:val="bc4egv"/>
+        </w:rPr>
+      </w:pPr>
+      <w:r>
+        <w:rPr>
+          <w:rStyle w:val="bc4egv"/>
+        </w:rPr>
+        <w:t>KNN does not learn</w:t>
+      </w:r>
+      <w:r>
+        <w:rPr>
+          <w:rStyle w:val="bc4egv"/>
+        </w:rPr>
+        <w:t xml:space="preserve"> a relationship between the input and output features like linear regression, logistic regression, decision trees etc. KNN starts learning when it sees the test data for making predictions.</w:t>
+      </w:r>
+    </w:p>
+    <w:p>
+      <w:pPr>
+        <w:pStyle w:val="ListParagraph"/>
+        <w:numPr>
+          <w:ilvl w:val="0"/>
+          <w:numId w:val="3"/>
+        </w:numPr>
+      </w:pPr>
+      <w:r>
+        <w:t>Naïve Bayes is an unsupervised learning algorithm.</w:t>
+      </w:r>
+    </w:p>
+    <w:p>
+      <w:pPr>
+        <w:pStyle w:val="ListParagraph"/>
+        <w:numPr>
+          <w:ilvl w:val="1"/>
+          <w:numId w:val="3"/>
+        </w:numPr>
+      </w:pPr>
+      <w:r>
+        <w:t>False.</w:t>
+      </w:r>
+    </w:p>
+    <w:p>
+      <w:pPr>
+        <w:pStyle w:val="ListParagraph"/>
+        <w:numPr>
+          <w:ilvl w:val="0"/>
+          <w:numId w:val="3"/>
+        </w:numPr>
+      </w:pPr>
+      <w:r>
+        <w:t>K in KNN is a parameter.</w:t>
+      </w:r>
+    </w:p>
+    <w:p>
+      <w:pPr>
+        <w:pStyle w:val="ListParagraph"/>
+        <w:numPr>
+          <w:ilvl w:val="1"/>
+          <w:numId w:val="3"/>
+        </w:numPr>
+      </w:pPr>
+      <w:r>
+        <w:t>False. (It’s a hyperparameter.)</w:t>
       </w:r>
     </w:p>
     <w:sectPr>
@@ -661,6 +930,95 @@
 <file path=word/numbering.xml><?xml version="1.0" encoding="utf-8"?>
 <w:numbering xmlns:wpc="http://schemas.microsoft.com/office/word/2010/wordprocessingCanvas" xmlns:cx="http://schemas.microsoft.com/office/drawing/2014/chartex" xmlns:cx1="http://schemas.microsoft.com/office/drawing/2015/9/8/chartex" xmlns:cx2="http://schemas.microsoft.com/office/drawing/2015/10/21/chartex" xmlns:cx3="http://schemas.microsoft.com/office/drawing/2016/5/9/chartex" xmlns:cx4="http://schemas.microsoft.com/office/drawing/2016/5/10/chartex" xmlns:cx5="http://schemas.microsoft.com/office/drawing/2016/5/11/chartex" xmlns:cx6="http://schemas.microsoft.com/office/drawing/2016/5/12/chartex" xmlns:cx7="http://schemas.microsoft.com/office/drawing/2016/5/13/chartex" xmlns:cx8="http://schemas.microsoft.com/office/drawing/2016/5/14/chartex" xmlns:mc="http://schemas.openxmlformats.org/markup-compatibility/2006" xmlns:aink="http://schemas.microsoft.com/office/drawing/2016/ink" xmlns:am3d="http://schemas.microsoft.com/office/drawing/2017/model3d" xmlns:o="urn:schemas-microsoft-com:office:office" xmlns:oel="http://schemas.microsoft.com/office/2019/extlst" xmlns:r="http://schemas.openxmlformats.org/officeDocument/2006/relationships" xmlns:m="http://schemas.openxmlformats.org/officeDocument/2006/math" xmlns:v="urn:schemas-microsoft-com:vml" xmlns:wp14="http://schemas.microsoft.com/office/word/2010/wordprocessingDrawing" xmlns:wp="http://schemas.openxmlformats.org/drawingml/2006/wordprocessingDrawing" xmlns:w10="urn:schemas-microsoft-com:office:word" xmlns:w="http://schemas.openxmlformats.org/wordprocessingml/2006/main" xmlns:w14="http://schemas.microsoft.com/office/word/2010/wordml" xmlns:w15="http://schemas.microsoft.com/office/word/2012/wordml" xmlns:w16cex="http://schemas.microsoft.com/office/word/2018/wordml/cex" xmlns:w16cid="http://schemas.microsoft.com/office/word/2016/wordml/cid" xmlns:w16="http://schemas.microsoft.com/office/word/2018/wordml" xmlns:w16du="http://schemas.microsoft.com/office/word/2023/wordml/word16du" xmlns:w16sdtdh="http://schemas.microsoft.com/office/word/2020/wordml/sdtdatahash" xmlns:w16se="http://schemas.microsoft.com/office/word/2015/wordml/symex" xmlns:wpg="http://schemas.microsoft.com/office/word/2010/wordprocessingGroup" xmlns:wpi="http://schemas.microsoft.com/office/word/2010/wordprocessingInk" xmlns:wne="http://schemas.microsoft.com/office/word/2006/wordml" xmlns:wps="http://schemas.microsoft.com/office/word/2010/wordprocessingShape" mc:Ignorable="w14 w15 w16se w16cid w16 w16cex w16sdtdh wp14">
   <w:abstractNum w:abstractNumId="0" w15:restartNumberingAfterBreak="0">
+    <w:nsid w:val="29AE3899"/>
+    <w:multiLevelType w:val="hybridMultilevel"/>
+    <w:tmpl w:val="A0B6E1A2"/>
+    <w:lvl w:ilvl="0" w:tplc="0C09000F">
+      <w:start w:val="1"/>
+      <w:numFmt w:val="decimal"/>
+      <w:lvlText w:val="%1."/>
+      <w:lvlJc w:val="left"/>
+      <w:pPr>
+        <w:ind w:left="720" w:hanging="360"/>
+      </w:pPr>
+      <w:rPr>
+        <w:rFonts w:hint="default"/>
+      </w:rPr>
+    </w:lvl>
+    <w:lvl w:ilvl="1" w:tplc="0C090019">
+      <w:start w:val="1"/>
+      <w:numFmt w:val="lowerLetter"/>
+      <w:lvlText w:val="%2."/>
+      <w:lvlJc w:val="left"/>
+      <w:pPr>
+        <w:ind w:left="1440" w:hanging="360"/>
+      </w:pPr>
+    </w:lvl>
+    <w:lvl w:ilvl="2" w:tplc="0C09001B" w:tentative="1">
+      <w:start w:val="1"/>
+      <w:numFmt w:val="lowerRoman"/>
+      <w:lvlText w:val="%3."/>
+      <w:lvlJc w:val="right"/>
+      <w:pPr>
+        <w:ind w:left="2160" w:hanging="180"/>
+      </w:pPr>
+    </w:lvl>
+    <w:lvl w:ilvl="3" w:tplc="0C09000F" w:tentative="1">
+      <w:start w:val="1"/>
+      <w:numFmt w:val="decimal"/>
+      <w:lvlText w:val="%4."/>
+      <w:lvlJc w:val="left"/>
+      <w:pPr>
+        <w:ind w:left="2880" w:hanging="360"/>
+      </w:pPr>
+    </w:lvl>
+    <w:lvl w:ilvl="4" w:tplc="0C090019" w:tentative="1">
+      <w:start w:val="1"/>
+      <w:numFmt w:val="lowerLetter"/>
+      <w:lvlText w:val="%5."/>
+      <w:lvlJc w:val="left"/>
+      <w:pPr>
+        <w:ind w:left="3600" w:hanging="360"/>
+      </w:pPr>
+    </w:lvl>
+    <w:lvl w:ilvl="5" w:tplc="0C09001B" w:tentative="1">
+      <w:start w:val="1"/>
+      <w:numFmt w:val="lowerRoman"/>
+      <w:lvlText w:val="%6."/>
+      <w:lvlJc w:val="right"/>
+      <w:pPr>
+        <w:ind w:left="4320" w:hanging="180"/>
+      </w:pPr>
+    </w:lvl>
+    <w:lvl w:ilvl="6" w:tplc="0C09000F" w:tentative="1">
+      <w:start w:val="1"/>
+      <w:numFmt w:val="decimal"/>
+      <w:lvlText w:val="%7."/>
+      <w:lvlJc w:val="left"/>
+      <w:pPr>
+        <w:ind w:left="5040" w:hanging="360"/>
+      </w:pPr>
+    </w:lvl>
+    <w:lvl w:ilvl="7" w:tplc="0C090019" w:tentative="1">
+      <w:start w:val="1"/>
+      <w:numFmt w:val="lowerLetter"/>
+      <w:lvlText w:val="%8."/>
+      <w:lvlJc w:val="left"/>
+      <w:pPr>
+        <w:ind w:left="5760" w:hanging="360"/>
+      </w:pPr>
+    </w:lvl>
+    <w:lvl w:ilvl="8" w:tplc="0C09001B" w:tentative="1">
+      <w:start w:val="1"/>
+      <w:numFmt w:val="lowerRoman"/>
+      <w:lvlText w:val="%9."/>
+      <w:lvlJc w:val="right"/>
+      <w:pPr>
+        <w:ind w:left="6480" w:hanging="180"/>
+      </w:pPr>
+    </w:lvl>
+  </w:abstractNum>
+  <w:abstractNum w:abstractNumId="1" w15:restartNumberingAfterBreak="0">
     <w:nsid w:val="383634AB"/>
     <w:multiLevelType w:val="hybridMultilevel"/>
     <w:tmpl w:val="AEF6BF38"/>
@@ -749,7 +1107,7 @@
       </w:pPr>
     </w:lvl>
   </w:abstractNum>
-  <w:abstractNum w:abstractNumId="1" w15:restartNumberingAfterBreak="0">
+  <w:abstractNum w:abstractNumId="2" w15:restartNumberingAfterBreak="0">
     <w:nsid w:val="42C12FF0"/>
     <w:multiLevelType w:val="hybridMultilevel"/>
     <w:tmpl w:val="1FD0D606"/>
@@ -839,10 +1197,13 @@
     </w:lvl>
   </w:abstractNum>
   <w:num w:numId="1" w16cid:durableId="1737780910">
-    <w:abstractNumId w:val="0"/>
+    <w:abstractNumId w:val="1"/>
   </w:num>
   <w:num w:numId="2" w16cid:durableId="1039742088">
-    <w:abstractNumId w:val="1"/>
+    <w:abstractNumId w:val="2"/>
+  </w:num>
+  <w:num w:numId="3" w16cid:durableId="2017731968">
+    <w:abstractNumId w:val="0"/>
   </w:num>
 </w:numbering>
 </file>
@@ -1321,6 +1682,11 @@
       <w:contextualSpacing/>
     </w:pPr>
   </w:style>
+  <w:style w:type="character" w:customStyle="1" w:styleId="bc4egv">
+    <w:name w:val="_bc4egv"/>
+    <w:basedOn w:val="DefaultParagraphFont"/>
+    <w:rsid w:val="00CA574C"/>
+  </w:style>
 </w:styles>
 </file>
 

</xml_diff>